<commit_message>
Agrega al prototipo de la HU #2 y actualizacion del archivo word
</commit_message>
<xml_diff>
--- a/Iteracion3/Iteracion3_UserStorySpecification.docx
+++ b/Iteracion3/Iteracion3_UserStorySpecification.docx
@@ -36,7 +36,7 @@
     </w:p>
     <w:p>
       <w:pPr>
-        <w:pStyle w:val="Heading2"/>
+        <w:pStyle w:val="Ttulo2"/>
         <w:spacing w:before="360" w:beforeAutospacing="0" w:after="120" w:afterAutospacing="0"/>
         <w:jc w:val="center"/>
         <w:rPr>
@@ -44,52 +44,15 @@
           <w:lang w:val="en-US"/>
         </w:rPr>
       </w:pPr>
-      <w:proofErr w:type="spellStart"/>
       <w:r>
         <w:rPr>
           <w:color w:val="000000"/>
           <w:sz w:val="32"/>
           <w:szCs w:val="32"/>
-        </w:rPr>
-        <w:t>User</w:t>
-      </w:r>
-      <w:proofErr w:type="spellEnd"/>
-      <w:r>
-        <w:rPr>
-          <w:color w:val="000000"/>
-          <w:sz w:val="32"/>
-          <w:szCs w:val="32"/>
-        </w:rPr>
-        <w:t xml:space="preserve"> </w:t>
-      </w:r>
-      <w:proofErr w:type="spellStart"/>
-      <w:r>
-        <w:rPr>
-          <w:color w:val="000000"/>
-          <w:sz w:val="32"/>
-          <w:szCs w:val="32"/>
-        </w:rPr>
-        <w:t>Story</w:t>
-      </w:r>
-      <w:proofErr w:type="spellEnd"/>
-      <w:r>
-        <w:rPr>
-          <w:color w:val="000000"/>
-          <w:sz w:val="32"/>
-          <w:szCs w:val="32"/>
-        </w:rPr>
-        <w:t xml:space="preserve"> </w:t>
-      </w:r>
-      <w:proofErr w:type="spellStart"/>
-      <w:r>
-        <w:rPr>
-          <w:color w:val="000000"/>
-          <w:sz w:val="32"/>
-          <w:szCs w:val="32"/>
-        </w:rPr>
-        <w:t>Specification</w:t>
-      </w:r>
-      <w:proofErr w:type="spellEnd"/>
+          <w:lang w:val="en-US"/>
+        </w:rPr>
+        <w:t>User Story Specification</w:t>
+      </w:r>
     </w:p>
     <w:p>
       <w:pPr>
@@ -323,7 +286,7 @@
     </w:p>
     <w:p>
       <w:pPr>
-        <w:pStyle w:val="Heading2"/>
+        <w:pStyle w:val="Ttulo2"/>
       </w:pPr>
       <w:r>
         <w:lastRenderedPageBreak/>
@@ -338,31 +301,13 @@
           <w:bCs/>
         </w:rPr>
       </w:pPr>
-      <w:proofErr w:type="spellStart"/>
-      <w:r>
-        <w:rPr>
-          <w:b/>
-          <w:bCs/>
-        </w:rPr>
-        <w:t>Requirements</w:t>
-      </w:r>
-      <w:proofErr w:type="spellEnd"/>
-      <w:r>
-        <w:rPr>
-          <w:b/>
-          <w:bCs/>
-        </w:rPr>
-        <w:t xml:space="preserve"> </w:t>
-      </w:r>
-      <w:proofErr w:type="spellStart"/>
-      <w:r>
-        <w:rPr>
-          <w:b/>
-          <w:bCs/>
-        </w:rPr>
-        <w:t>Definition</w:t>
-      </w:r>
-      <w:proofErr w:type="spellEnd"/>
+      <w:r>
+        <w:rPr>
+          <w:b/>
+          <w:bCs/>
+        </w:rPr>
+        <w:t>Requirements Definition</w:t>
+      </w:r>
     </w:p>
     <w:p>
       <w:r>
@@ -373,6 +318,9 @@
       <w:r>
         <w:t>Esfuerzo real:</w:t>
       </w:r>
+      <w:r>
+        <w:t xml:space="preserve"> 1/2 hora</w:t>
+      </w:r>
     </w:p>
     <w:p/>
     <w:p>
@@ -387,17 +335,8 @@
           <w:b/>
           <w:bCs/>
         </w:rPr>
-        <w:t xml:space="preserve">Balsamiq </w:t>
-      </w:r>
-      <w:proofErr w:type="spellStart"/>
-      <w:r>
-        <w:rPr>
-          <w:b/>
-          <w:bCs/>
-        </w:rPr>
-        <w:t>Prototyping</w:t>
-      </w:r>
-      <w:proofErr w:type="spellEnd"/>
+        <w:t>Balsamiq Prototyping</w:t>
+      </w:r>
     </w:p>
     <w:p>
       <w:r>
@@ -408,6 +347,9 @@
       <w:r>
         <w:t>Esfuerzo real:</w:t>
       </w:r>
+      <w:r>
+        <w:t xml:space="preserve"> 1 hora</w:t>
+      </w:r>
     </w:p>
     <w:p/>
     <w:p>
@@ -417,7 +359,6 @@
           <w:bCs/>
         </w:rPr>
       </w:pPr>
-      <w:proofErr w:type="spellStart"/>
       <w:r>
         <w:rPr>
           <w:b/>
@@ -425,7 +366,6 @@
         </w:rPr>
         <w:t>Testing</w:t>
       </w:r>
-      <w:proofErr w:type="spellEnd"/>
     </w:p>
     <w:p>
       <w:r>
@@ -495,14 +435,69 @@
         <w:t>.</w:t>
       </w:r>
     </w:p>
-    <w:p>
+    <w:p/>
+    <w:p>
+      <w:pPr>
+        <w:rPr>
+          <w:b/>
+          <w:bCs/>
+        </w:rPr>
+      </w:pPr>
+      <w:r>
+        <w:rPr>
+          <w:b/>
+          <w:bCs/>
+        </w:rPr>
+        <w:t>Criterios de aceptación</w:t>
+      </w:r>
+    </w:p>
+    <w:p>
+      <w:r>
+        <w:t>Escenario #1: Agregar información sin haber iniciado sesión</w:t>
+      </w:r>
+    </w:p>
+    <w:p>
+      <w:r>
+        <w:t>Dado un usuario que no inicio sesión</w:t>
+      </w:r>
+    </w:p>
+    <w:p>
+      <w:r>
+        <w:t>Cuando presiona el botón "Agregar información"</w:t>
+      </w:r>
+    </w:p>
+    <w:p>
+      <w:r>
+        <w:t>Entonces el sistema despliega un mensaje de error por sesión requerida</w:t>
+      </w:r>
+    </w:p>
+    <w:p/>
+    <w:p>
+      <w:r>
+        <w:t>Escenario #2: Agregar información con sesión iniciada</w:t>
+      </w:r>
+    </w:p>
+    <w:p>
+      <w:r>
+        <w:t>Dado un usuario que inicio sesión como integrante de gobierno</w:t>
+      </w:r>
+    </w:p>
+    <w:p>
+      <w:r>
+        <w:t>Cuando presiona el botón "Agregar información"</w:t>
+      </w:r>
+    </w:p>
+    <w:p>
+      <w:r>
+        <w:t>Entonces el sistema muestra un formulario a llenar con el titular y el cuerpo de la información que se quiere agregar.</w:t>
+      </w:r>
       <w:r>
         <w:br w:type="page"/>
       </w:r>
     </w:p>
     <w:p>
       <w:pPr>
-        <w:pStyle w:val="Heading2"/>
+        <w:pStyle w:val="Ttulo2"/>
       </w:pPr>
       <w:r>
         <w:lastRenderedPageBreak/>
@@ -516,31 +511,13 @@
           <w:bCs/>
         </w:rPr>
       </w:pPr>
-      <w:proofErr w:type="spellStart"/>
-      <w:r>
-        <w:rPr>
-          <w:b/>
-          <w:bCs/>
-        </w:rPr>
-        <w:t>Requirements</w:t>
-      </w:r>
-      <w:proofErr w:type="spellEnd"/>
-      <w:r>
-        <w:rPr>
-          <w:b/>
-          <w:bCs/>
-        </w:rPr>
-        <w:t xml:space="preserve"> </w:t>
-      </w:r>
-      <w:proofErr w:type="spellStart"/>
-      <w:r>
-        <w:rPr>
-          <w:b/>
-          <w:bCs/>
-        </w:rPr>
-        <w:t>Definition</w:t>
-      </w:r>
-      <w:proofErr w:type="spellEnd"/>
+      <w:r>
+        <w:rPr>
+          <w:b/>
+          <w:bCs/>
+        </w:rPr>
+        <w:t>Requirements Definition</w:t>
+      </w:r>
     </w:p>
     <w:p>
       <w:r>
@@ -551,6 +528,9 @@
       <w:r>
         <w:t>Esfuerzo real:</w:t>
       </w:r>
+      <w:r>
+        <w:t xml:space="preserve"> 1/2 hora</w:t>
+      </w:r>
     </w:p>
     <w:p/>
     <w:p>
@@ -565,17 +545,8 @@
           <w:b/>
           <w:bCs/>
         </w:rPr>
-        <w:t xml:space="preserve">Balsamiq </w:t>
-      </w:r>
-      <w:proofErr w:type="spellStart"/>
-      <w:r>
-        <w:rPr>
-          <w:b/>
-          <w:bCs/>
-        </w:rPr>
-        <w:t>Prototyping</w:t>
-      </w:r>
-      <w:proofErr w:type="spellEnd"/>
+        <w:t>Balsamiq Prototyping</w:t>
+      </w:r>
     </w:p>
     <w:p>
       <w:r>
@@ -583,9 +554,17 @@
       </w:r>
     </w:p>
     <w:p>
+      <w:pPr>
+        <w:rPr>
+          <w:u w:val="single"/>
+        </w:rPr>
+      </w:pPr>
       <w:r>
         <w:t>Esfuerzo real:</w:t>
       </w:r>
+      <w:r>
+        <w:t xml:space="preserve"> 2/3 hora</w:t>
+      </w:r>
     </w:p>
     <w:p/>
     <w:p>
@@ -595,7 +574,6 @@
           <w:bCs/>
         </w:rPr>
       </w:pPr>
-      <w:proofErr w:type="spellStart"/>
       <w:r>
         <w:rPr>
           <w:b/>
@@ -603,7 +581,6 @@
         </w:rPr>
         <w:t>Testing</w:t>
       </w:r>
-      <w:proofErr w:type="spellEnd"/>
     </w:p>
     <w:p>
       <w:r>
@@ -649,15 +626,7 @@
     </w:p>
     <w:p>
       <w:r>
-        <w:t xml:space="preserve">Para poder hacer una predicción de cuantos casos nuevos </w:t>
-      </w:r>
-      <w:proofErr w:type="gramStart"/>
-      <w:r>
-        <w:t>pueden</w:t>
-      </w:r>
-      <w:proofErr w:type="gramEnd"/>
-      <w:r>
-        <w:t xml:space="preserve"> haber y </w:t>
+        <w:t xml:space="preserve">Para poder hacer una predicción de cuantos casos nuevos pueden haber y </w:t>
       </w:r>
       <w:r>
         <w:t>así</w:t>
@@ -666,17 +635,61 @@
         <w:t xml:space="preserve"> poder asignar al personal que debe estar preparado para un aumento.</w:t>
       </w:r>
     </w:p>
+    <w:p/>
     <w:p>
       <w:pPr>
         <w:spacing w:after="160" w:line="259" w:lineRule="auto"/>
-      </w:pPr>
+        <w:rPr>
+          <w:b/>
+          <w:bCs/>
+        </w:rPr>
+      </w:pPr>
+      <w:r>
+        <w:rPr>
+          <w:b/>
+          <w:bCs/>
+        </w:rPr>
+        <w:t>Criterios de aceptación</w:t>
+      </w:r>
+    </w:p>
+    <w:p>
+      <w:pPr>
+        <w:spacing w:after="160" w:line="259" w:lineRule="auto"/>
+      </w:pPr>
+      <w:r>
+        <w:t>Escenario #1: Visualizar grafica cantidad de casos de Covid-19</w:t>
+      </w:r>
+    </w:p>
+    <w:p>
+      <w:pPr>
+        <w:spacing w:after="160" w:line="259" w:lineRule="auto"/>
+      </w:pPr>
+      <w:r>
+        <w:t>Dado un usuario</w:t>
+      </w:r>
+    </w:p>
+    <w:p>
+      <w:pPr>
+        <w:spacing w:after="160" w:line="259" w:lineRule="auto"/>
+      </w:pPr>
+      <w:r>
+        <w:t>Cuando se clickea en la ventana de estadisticas</w:t>
+      </w:r>
+    </w:p>
+    <w:p>
+      <w:pPr>
+        <w:spacing w:after="160" w:line="259" w:lineRule="auto"/>
+      </w:pPr>
+      <w:r>
+        <w:t>Entonces el sistema despliega la ventana estadisticas que incluye una grafica con los casos actuales y totales de Covid-19</w:t>
+      </w:r>
       <w:r>
         <w:br w:type="page"/>
       </w:r>
     </w:p>
     <w:p>
       <w:pPr>
-        <w:pStyle w:val="Heading2"/>
+        <w:pStyle w:val="Ttulo2"/>
       </w:pPr>
       <w:r>
         <w:lastRenderedPageBreak/>
@@ -718,27 +731,11 @@
     </w:p>
     <w:p>
       <w:pPr>
-        <w:pStyle w:val="Heading2"/>
+        <w:pStyle w:val="Ttulo2"/>
       </w:pPr>
       <w:r>
         <w:lastRenderedPageBreak/>
-        <w:t xml:space="preserve">Agregar nuevas </w:t>
-      </w:r>
-      <w:proofErr w:type="spellStart"/>
-      <w:r>
-        <w:t>user</w:t>
-      </w:r>
-      <w:proofErr w:type="spellEnd"/>
-      <w:r>
-        <w:t xml:space="preserve"> </w:t>
-      </w:r>
-      <w:proofErr w:type="spellStart"/>
-      <w:r>
-        <w:t>stories</w:t>
-      </w:r>
-      <w:proofErr w:type="spellEnd"/>
-      <w:r>
-        <w:t xml:space="preserve"> en la iteración 3</w:t>
+        <w:t>Agregar nuevas user stories en la iteración 3</w:t>
       </w:r>
     </w:p>
     <w:p>
@@ -776,7 +773,7 @@
     </w:p>
     <w:p>
       <w:pPr>
-        <w:pStyle w:val="Heading2"/>
+        <w:pStyle w:val="Ttulo2"/>
       </w:pPr>
       <w:r>
         <w:lastRenderedPageBreak/>
@@ -790,31 +787,13 @@
           <w:bCs/>
         </w:rPr>
       </w:pPr>
-      <w:proofErr w:type="spellStart"/>
-      <w:r>
-        <w:rPr>
-          <w:b/>
-          <w:bCs/>
-        </w:rPr>
-        <w:t>Requirements</w:t>
-      </w:r>
-      <w:proofErr w:type="spellEnd"/>
-      <w:r>
-        <w:rPr>
-          <w:b/>
-          <w:bCs/>
-        </w:rPr>
-        <w:t xml:space="preserve"> </w:t>
-      </w:r>
-      <w:proofErr w:type="spellStart"/>
-      <w:r>
-        <w:rPr>
-          <w:b/>
-          <w:bCs/>
-        </w:rPr>
-        <w:t>Definition</w:t>
-      </w:r>
-      <w:proofErr w:type="spellEnd"/>
+      <w:r>
+        <w:rPr>
+          <w:b/>
+          <w:bCs/>
+        </w:rPr>
+        <w:t>Requirements Definition</w:t>
+      </w:r>
     </w:p>
     <w:p>
       <w:r>
@@ -839,17 +818,8 @@
           <w:b/>
           <w:bCs/>
         </w:rPr>
-        <w:t xml:space="preserve">Balsamiq </w:t>
-      </w:r>
-      <w:proofErr w:type="spellStart"/>
-      <w:r>
-        <w:rPr>
-          <w:b/>
-          <w:bCs/>
-        </w:rPr>
-        <w:t>Prototyping</w:t>
-      </w:r>
-      <w:proofErr w:type="spellEnd"/>
+        <w:t>Balsamiq Prototyping</w:t>
+      </w:r>
     </w:p>
     <w:p>
       <w:r>
@@ -869,7 +839,6 @@
           <w:bCs/>
         </w:rPr>
       </w:pPr>
-      <w:proofErr w:type="spellStart"/>
       <w:r>
         <w:rPr>
           <w:b/>
@@ -877,7 +846,6 @@
         </w:rPr>
         <w:t>Testing</w:t>
       </w:r>
-      <w:proofErr w:type="spellEnd"/>
     </w:p>
     <w:p>
       <w:r>
@@ -1357,10 +1325,10 @@
       <w:lang w:val="es-UY"/>
     </w:rPr>
   </w:style>
-  <w:style w:type="paragraph" w:styleId="Heading2">
+  <w:style w:type="paragraph" w:styleId="Ttulo2">
     <w:name w:val="heading 2"/>
     <w:basedOn w:val="Normal"/>
-    <w:link w:val="Heading2Char"/>
+    <w:link w:val="Ttulo2Car"/>
     <w:uiPriority w:val="9"/>
     <w:qFormat/>
     <w:rsid w:val="00421168"/>
@@ -1373,11 +1341,11 @@
       <w:szCs w:val="36"/>
     </w:rPr>
   </w:style>
-  <w:style w:type="paragraph" w:styleId="Heading3">
+  <w:style w:type="paragraph" w:styleId="Ttulo3">
     <w:name w:val="heading 3"/>
     <w:basedOn w:val="Normal"/>
     <w:next w:val="Normal"/>
-    <w:link w:val="Heading3Char"/>
+    <w:link w:val="Ttulo3Car"/>
     <w:uiPriority w:val="9"/>
     <w:semiHidden/>
     <w:unhideWhenUsed/>
@@ -1394,12 +1362,13 @@
       <w:color w:val="1F3763" w:themeColor="accent1" w:themeShade="7F"/>
     </w:rPr>
   </w:style>
-  <w:style w:type="character" w:default="1" w:styleId="DefaultParagraphFont">
+  <w:style w:type="character" w:default="1" w:styleId="Fuentedeprrafopredeter">
     <w:name w:val="Default Paragraph Font"/>
     <w:uiPriority w:val="1"/>
+    <w:semiHidden/>
     <w:unhideWhenUsed/>
   </w:style>
-  <w:style w:type="table" w:default="1" w:styleId="TableNormal">
+  <w:style w:type="table" w:default="1" w:styleId="Tablanormal">
     <w:name w:val="Normal Table"/>
     <w:uiPriority w:val="99"/>
     <w:semiHidden/>
@@ -1414,16 +1383,16 @@
       </w:tblCellMar>
     </w:tblPr>
   </w:style>
-  <w:style w:type="numbering" w:default="1" w:styleId="NoList">
+  <w:style w:type="numbering" w:default="1" w:styleId="Sinlista">
     <w:name w:val="No List"/>
     <w:uiPriority w:val="99"/>
     <w:semiHidden/>
     <w:unhideWhenUsed/>
   </w:style>
-  <w:style w:type="character" w:customStyle="1" w:styleId="Heading2Char">
-    <w:name w:val="Heading 2 Char"/>
-    <w:basedOn w:val="DefaultParagraphFont"/>
-    <w:link w:val="Heading2"/>
+  <w:style w:type="character" w:customStyle="1" w:styleId="Ttulo2Car">
+    <w:name w:val="Título 2 Car"/>
+    <w:basedOn w:val="Fuentedeprrafopredeter"/>
+    <w:link w:val="Ttulo2"/>
     <w:uiPriority w:val="9"/>
     <w:rsid w:val="00421168"/>
     <w:rPr>
@@ -1447,10 +1416,10 @@
       <w:rFonts w:ascii="Times New Roman" w:hAnsi="Times New Roman" w:cs="Times New Roman"/>
     </w:rPr>
   </w:style>
-  <w:style w:type="character" w:customStyle="1" w:styleId="Heading3Char">
-    <w:name w:val="Heading 3 Char"/>
-    <w:basedOn w:val="DefaultParagraphFont"/>
-    <w:link w:val="Heading3"/>
+  <w:style w:type="character" w:customStyle="1" w:styleId="Ttulo3Car">
+    <w:name w:val="Título 3 Car"/>
+    <w:basedOn w:val="Fuentedeprrafopredeter"/>
+    <w:link w:val="Ttulo3"/>
     <w:uiPriority w:val="9"/>
     <w:semiHidden/>
     <w:rsid w:val="00421168"/>
@@ -1461,9 +1430,9 @@
       <w:szCs w:val="24"/>
     </w:rPr>
   </w:style>
-  <w:style w:type="character" w:styleId="Strong">
+  <w:style w:type="character" w:styleId="Textoennegrita">
     <w:name w:val="Strong"/>
-    <w:basedOn w:val="DefaultParagraphFont"/>
+    <w:basedOn w:val="Fuentedeprrafopredeter"/>
     <w:uiPriority w:val="22"/>
     <w:qFormat/>
     <w:rsid w:val="00421168"/>
@@ -1472,7 +1441,7 @@
       <w:bCs/>
     </w:rPr>
   </w:style>
-  <w:style w:type="paragraph" w:styleId="NoSpacing">
+  <w:style w:type="paragraph" w:styleId="Sinespaciado">
     <w:name w:val="No Spacing"/>
     <w:uiPriority w:val="1"/>
     <w:qFormat/>

</xml_diff>

<commit_message>
Actualizado documento de la especificación de las historias de usuario para incluir el progreso del requerimiento no funcional de actualizar viejos prototipos
</commit_message>
<xml_diff>
--- a/Iteracion3/Iteracion3_UserStorySpecification.docx
+++ b/Iteracion3/Iteracion3_UserStorySpecification.docx
@@ -36,7 +36,7 @@
     </w:p>
     <w:p>
       <w:pPr>
-        <w:pStyle w:val="Ttulo2"/>
+        <w:pStyle w:val="Heading2"/>
         <w:spacing w:before="360" w:beforeAutospacing="0" w:after="120" w:afterAutospacing="0"/>
         <w:jc w:val="center"/>
         <w:rPr>
@@ -260,15 +260,9 @@
           <w:sz w:val="42"/>
           <w:szCs w:val="42"/>
         </w:rPr>
-        <w:t>Agustina Disiot 221025</w:t>
-      </w:r>
-    </w:p>
-    <w:p>
-      <w:pPr>
-        <w:pStyle w:val="NormalWeb"/>
-        <w:spacing w:before="0" w:beforeAutospacing="0" w:after="60" w:afterAutospacing="0"/>
-        <w:jc w:val="center"/>
-      </w:pPr>
+        <w:t xml:space="preserve">Agustina </w:t>
+      </w:r>
+      <w:proofErr w:type="spellStart"/>
       <w:r>
         <w:rPr>
           <w:rFonts w:ascii="Arial" w:hAnsi="Arial" w:cs="Arial"/>
@@ -276,6 +270,32 @@
           <w:sz w:val="42"/>
           <w:szCs w:val="42"/>
         </w:rPr>
+        <w:t>Disiot</w:t>
+      </w:r>
+      <w:proofErr w:type="spellEnd"/>
+      <w:r>
+        <w:rPr>
+          <w:rFonts w:ascii="Arial" w:hAnsi="Arial" w:cs="Arial"/>
+          <w:color w:val="000000"/>
+          <w:sz w:val="42"/>
+          <w:szCs w:val="42"/>
+        </w:rPr>
+        <w:t xml:space="preserve"> 221025</w:t>
+      </w:r>
+    </w:p>
+    <w:p>
+      <w:pPr>
+        <w:pStyle w:val="NormalWeb"/>
+        <w:spacing w:before="0" w:beforeAutospacing="0" w:after="60" w:afterAutospacing="0"/>
+        <w:jc w:val="center"/>
+      </w:pPr>
+      <w:r>
+        <w:rPr>
+          <w:rFonts w:ascii="Arial" w:hAnsi="Arial" w:cs="Arial"/>
+          <w:color w:val="000000"/>
+          <w:sz w:val="42"/>
+          <w:szCs w:val="42"/>
+        </w:rPr>
         <w:t>Joaquín Meerhoff 247096</w:t>
       </w:r>
     </w:p>
@@ -286,7 +306,7 @@
     </w:p>
     <w:p>
       <w:pPr>
-        <w:pStyle w:val="Ttulo2"/>
+        <w:pStyle w:val="Heading2"/>
       </w:pPr>
       <w:r>
         <w:lastRenderedPageBreak/>
@@ -301,13 +321,31 @@
           <w:bCs/>
         </w:rPr>
       </w:pPr>
-      <w:r>
-        <w:rPr>
-          <w:b/>
-          <w:bCs/>
-        </w:rPr>
-        <w:t>Requirements Definition</w:t>
-      </w:r>
+      <w:proofErr w:type="spellStart"/>
+      <w:r>
+        <w:rPr>
+          <w:b/>
+          <w:bCs/>
+        </w:rPr>
+        <w:t>Requirements</w:t>
+      </w:r>
+      <w:proofErr w:type="spellEnd"/>
+      <w:r>
+        <w:rPr>
+          <w:b/>
+          <w:bCs/>
+        </w:rPr>
+        <w:t xml:space="preserve"> </w:t>
+      </w:r>
+      <w:proofErr w:type="spellStart"/>
+      <w:r>
+        <w:rPr>
+          <w:b/>
+          <w:bCs/>
+        </w:rPr>
+        <w:t>Definition</w:t>
+      </w:r>
+      <w:proofErr w:type="spellEnd"/>
     </w:p>
     <w:p>
       <w:r>
@@ -335,8 +373,17 @@
           <w:b/>
           <w:bCs/>
         </w:rPr>
-        <w:t>Balsamiq Prototyping</w:t>
-      </w:r>
+        <w:t xml:space="preserve">Balsamiq </w:t>
+      </w:r>
+      <w:proofErr w:type="spellStart"/>
+      <w:r>
+        <w:rPr>
+          <w:b/>
+          <w:bCs/>
+        </w:rPr>
+        <w:t>Prototyping</w:t>
+      </w:r>
+      <w:proofErr w:type="spellEnd"/>
     </w:p>
     <w:p>
       <w:r>
@@ -359,6 +406,7 @@
           <w:bCs/>
         </w:rPr>
       </w:pPr>
+      <w:proofErr w:type="spellStart"/>
       <w:r>
         <w:rPr>
           <w:b/>
@@ -366,6 +414,7 @@
         </w:rPr>
         <w:t>Testing</w:t>
       </w:r>
+      <w:proofErr w:type="spellEnd"/>
     </w:p>
     <w:p>
       <w:r>
@@ -497,7 +546,7 @@
     </w:p>
     <w:p>
       <w:pPr>
-        <w:pStyle w:val="Ttulo2"/>
+        <w:pStyle w:val="Heading2"/>
       </w:pPr>
       <w:r>
         <w:lastRenderedPageBreak/>
@@ -511,13 +560,31 @@
           <w:bCs/>
         </w:rPr>
       </w:pPr>
-      <w:r>
-        <w:rPr>
-          <w:b/>
-          <w:bCs/>
-        </w:rPr>
-        <w:t>Requirements Definition</w:t>
-      </w:r>
+      <w:proofErr w:type="spellStart"/>
+      <w:r>
+        <w:rPr>
+          <w:b/>
+          <w:bCs/>
+        </w:rPr>
+        <w:t>Requirements</w:t>
+      </w:r>
+      <w:proofErr w:type="spellEnd"/>
+      <w:r>
+        <w:rPr>
+          <w:b/>
+          <w:bCs/>
+        </w:rPr>
+        <w:t xml:space="preserve"> </w:t>
+      </w:r>
+      <w:proofErr w:type="spellStart"/>
+      <w:r>
+        <w:rPr>
+          <w:b/>
+          <w:bCs/>
+        </w:rPr>
+        <w:t>Definition</w:t>
+      </w:r>
+      <w:proofErr w:type="spellEnd"/>
     </w:p>
     <w:p>
       <w:r>
@@ -545,8 +612,17 @@
           <w:b/>
           <w:bCs/>
         </w:rPr>
-        <w:t>Balsamiq Prototyping</w:t>
-      </w:r>
+        <w:t xml:space="preserve">Balsamiq </w:t>
+      </w:r>
+      <w:proofErr w:type="spellStart"/>
+      <w:r>
+        <w:rPr>
+          <w:b/>
+          <w:bCs/>
+        </w:rPr>
+        <w:t>Prototyping</w:t>
+      </w:r>
+      <w:proofErr w:type="spellEnd"/>
     </w:p>
     <w:p>
       <w:r>
@@ -574,6 +650,7 @@
           <w:bCs/>
         </w:rPr>
       </w:pPr>
+      <w:proofErr w:type="spellStart"/>
       <w:r>
         <w:rPr>
           <w:b/>
@@ -581,6 +658,7 @@
         </w:rPr>
         <w:t>Testing</w:t>
       </w:r>
+      <w:proofErr w:type="spellEnd"/>
     </w:p>
     <w:p>
       <w:r>
@@ -673,15 +751,44 @@
         <w:spacing w:after="160" w:line="259" w:lineRule="auto"/>
       </w:pPr>
       <w:r>
-        <w:t>Cuando se clickea en la ventana de estadisticas</w:t>
-      </w:r>
+        <w:t xml:space="preserve">Cuando se </w:t>
+      </w:r>
+      <w:proofErr w:type="spellStart"/>
+      <w:r>
+        <w:t>clickea</w:t>
+      </w:r>
+      <w:proofErr w:type="spellEnd"/>
+      <w:r>
+        <w:t xml:space="preserve"> en la ventana de </w:t>
+      </w:r>
+      <w:proofErr w:type="spellStart"/>
+      <w:r>
+        <w:t>estadisticas</w:t>
+      </w:r>
+      <w:proofErr w:type="spellEnd"/>
     </w:p>
     <w:p>
       <w:pPr>
         <w:spacing w:after="160" w:line="259" w:lineRule="auto"/>
       </w:pPr>
       <w:r>
-        <w:t>Entonces el sistema despliega la ventana estadisticas que incluye una grafica con los casos actuales y totales de Covid-19</w:t>
+        <w:t xml:space="preserve">Entonces el sistema despliega la ventana </w:t>
+      </w:r>
+      <w:proofErr w:type="spellStart"/>
+      <w:r>
+        <w:t>estadisticas</w:t>
+      </w:r>
+      <w:proofErr w:type="spellEnd"/>
+      <w:r>
+        <w:t xml:space="preserve"> que incluye una </w:t>
+      </w:r>
+      <w:proofErr w:type="spellStart"/>
+      <w:r>
+        <w:t>grafica</w:t>
+      </w:r>
+      <w:proofErr w:type="spellEnd"/>
+      <w:r>
+        <w:t xml:space="preserve"> con los casos actuales y totales de Covid-19</w:t>
       </w:r>
       <w:r>
         <w:br w:type="page"/>
@@ -689,7 +796,7 @@
     </w:p>
     <w:p>
       <w:pPr>
-        <w:pStyle w:val="Ttulo2"/>
+        <w:pStyle w:val="Heading2"/>
       </w:pPr>
       <w:r>
         <w:lastRenderedPageBreak/>
@@ -720,22 +827,71 @@
       <w:r>
         <w:t>Esfuerzo real:</w:t>
       </w:r>
+      <w:r>
+        <w:t xml:space="preserve"> 5 horas</w:t>
+      </w:r>
     </w:p>
     <w:p>
       <w:pPr>
         <w:spacing w:after="160" w:line="259" w:lineRule="auto"/>
       </w:pPr>
+    </w:p>
+    <w:p>
+      <w:pPr>
+        <w:spacing w:after="160" w:line="259" w:lineRule="auto"/>
+        <w:rPr>
+          <w:b/>
+          <w:bCs/>
+        </w:rPr>
+      </w:pPr>
+      <w:r>
+        <w:rPr>
+          <w:b/>
+          <w:bCs/>
+        </w:rPr>
+        <w:t>Resultado</w:t>
+      </w:r>
+    </w:p>
+    <w:p>
+      <w:pPr>
+        <w:spacing w:after="160" w:line="259" w:lineRule="auto"/>
+      </w:pPr>
+      <w:r>
+        <w:t xml:space="preserve">Se agregaron al archivo de prototipos los prototipos de la iteración 2 junto a los nuevos de la 3. </w:t>
+      </w:r>
+      <w:r>
+        <w:t>Además,</w:t>
+      </w:r>
+      <w:r>
+        <w:t xml:space="preserve"> se actualizó para que se pueda mover el prototipo entre historias de usuario y sus escenarios dentro un mismo prototipo.</w:t>
+      </w:r>
       <w:r>
         <w:br w:type="page"/>
       </w:r>
     </w:p>
     <w:p>
       <w:pPr>
-        <w:pStyle w:val="Ttulo2"/>
+        <w:pStyle w:val="Heading2"/>
       </w:pPr>
       <w:r>
         <w:lastRenderedPageBreak/>
-        <w:t>Agregar nuevas user stories en la iteración 3</w:t>
+        <w:t xml:space="preserve">Agregar nuevas </w:t>
+      </w:r>
+      <w:proofErr w:type="spellStart"/>
+      <w:r>
+        <w:t>user</w:t>
+      </w:r>
+      <w:proofErr w:type="spellEnd"/>
+      <w:r>
+        <w:t xml:space="preserve"> </w:t>
+      </w:r>
+      <w:proofErr w:type="spellStart"/>
+      <w:r>
+        <w:t>stories</w:t>
+      </w:r>
+      <w:proofErr w:type="spellEnd"/>
+      <w:r>
+        <w:t xml:space="preserve"> en la iteración 3</w:t>
       </w:r>
     </w:p>
     <w:p>
@@ -773,7 +929,7 @@
     </w:p>
     <w:p>
       <w:pPr>
-        <w:pStyle w:val="Ttulo2"/>
+        <w:pStyle w:val="Heading2"/>
       </w:pPr>
       <w:r>
         <w:lastRenderedPageBreak/>
@@ -787,13 +943,31 @@
           <w:bCs/>
         </w:rPr>
       </w:pPr>
-      <w:r>
-        <w:rPr>
-          <w:b/>
-          <w:bCs/>
-        </w:rPr>
-        <w:t>Requirements Definition</w:t>
-      </w:r>
+      <w:proofErr w:type="spellStart"/>
+      <w:r>
+        <w:rPr>
+          <w:b/>
+          <w:bCs/>
+        </w:rPr>
+        <w:t>Requirements</w:t>
+      </w:r>
+      <w:proofErr w:type="spellEnd"/>
+      <w:r>
+        <w:rPr>
+          <w:b/>
+          <w:bCs/>
+        </w:rPr>
+        <w:t xml:space="preserve"> </w:t>
+      </w:r>
+      <w:proofErr w:type="spellStart"/>
+      <w:r>
+        <w:rPr>
+          <w:b/>
+          <w:bCs/>
+        </w:rPr>
+        <w:t>Definition</w:t>
+      </w:r>
+      <w:proofErr w:type="spellEnd"/>
     </w:p>
     <w:p>
       <w:r>
@@ -818,8 +992,17 @@
           <w:b/>
           <w:bCs/>
         </w:rPr>
-        <w:t>Balsamiq Prototyping</w:t>
-      </w:r>
+        <w:t xml:space="preserve">Balsamiq </w:t>
+      </w:r>
+      <w:proofErr w:type="spellStart"/>
+      <w:r>
+        <w:rPr>
+          <w:b/>
+          <w:bCs/>
+        </w:rPr>
+        <w:t>Prototyping</w:t>
+      </w:r>
+      <w:proofErr w:type="spellEnd"/>
     </w:p>
     <w:p>
       <w:r>
@@ -839,6 +1022,7 @@
           <w:bCs/>
         </w:rPr>
       </w:pPr>
+      <w:proofErr w:type="spellStart"/>
       <w:r>
         <w:rPr>
           <w:b/>
@@ -846,6 +1030,7 @@
         </w:rPr>
         <w:t>Testing</w:t>
       </w:r>
+      <w:proofErr w:type="spellEnd"/>
     </w:p>
     <w:p>
       <w:r>
@@ -1325,10 +1510,10 @@
       <w:lang w:val="es-UY"/>
     </w:rPr>
   </w:style>
-  <w:style w:type="paragraph" w:styleId="Ttulo2">
+  <w:style w:type="paragraph" w:styleId="Heading2">
     <w:name w:val="heading 2"/>
     <w:basedOn w:val="Normal"/>
-    <w:link w:val="Ttulo2Car"/>
+    <w:link w:val="Heading2Char"/>
     <w:uiPriority w:val="9"/>
     <w:qFormat/>
     <w:rsid w:val="00421168"/>
@@ -1341,11 +1526,11 @@
       <w:szCs w:val="36"/>
     </w:rPr>
   </w:style>
-  <w:style w:type="paragraph" w:styleId="Ttulo3">
+  <w:style w:type="paragraph" w:styleId="Heading3">
     <w:name w:val="heading 3"/>
     <w:basedOn w:val="Normal"/>
     <w:next w:val="Normal"/>
-    <w:link w:val="Ttulo3Car"/>
+    <w:link w:val="Heading3Char"/>
     <w:uiPriority w:val="9"/>
     <w:semiHidden/>
     <w:unhideWhenUsed/>
@@ -1362,13 +1547,13 @@
       <w:color w:val="1F3763" w:themeColor="accent1" w:themeShade="7F"/>
     </w:rPr>
   </w:style>
-  <w:style w:type="character" w:default="1" w:styleId="Fuentedeprrafopredeter">
+  <w:style w:type="character" w:default="1" w:styleId="DefaultParagraphFont">
     <w:name w:val="Default Paragraph Font"/>
     <w:uiPriority w:val="1"/>
     <w:semiHidden/>
     <w:unhideWhenUsed/>
   </w:style>
-  <w:style w:type="table" w:default="1" w:styleId="Tablanormal">
+  <w:style w:type="table" w:default="1" w:styleId="TableNormal">
     <w:name w:val="Normal Table"/>
     <w:uiPriority w:val="99"/>
     <w:semiHidden/>
@@ -1383,16 +1568,16 @@
       </w:tblCellMar>
     </w:tblPr>
   </w:style>
-  <w:style w:type="numbering" w:default="1" w:styleId="Sinlista">
+  <w:style w:type="numbering" w:default="1" w:styleId="NoList">
     <w:name w:val="No List"/>
     <w:uiPriority w:val="99"/>
     <w:semiHidden/>
     <w:unhideWhenUsed/>
   </w:style>
-  <w:style w:type="character" w:customStyle="1" w:styleId="Ttulo2Car">
-    <w:name w:val="Título 2 Car"/>
-    <w:basedOn w:val="Fuentedeprrafopredeter"/>
-    <w:link w:val="Ttulo2"/>
+  <w:style w:type="character" w:customStyle="1" w:styleId="Heading2Char">
+    <w:name w:val="Heading 2 Char"/>
+    <w:basedOn w:val="DefaultParagraphFont"/>
+    <w:link w:val="Heading2"/>
     <w:uiPriority w:val="9"/>
     <w:rsid w:val="00421168"/>
     <w:rPr>
@@ -1416,10 +1601,10 @@
       <w:rFonts w:ascii="Times New Roman" w:hAnsi="Times New Roman" w:cs="Times New Roman"/>
     </w:rPr>
   </w:style>
-  <w:style w:type="character" w:customStyle="1" w:styleId="Ttulo3Car">
-    <w:name w:val="Título 3 Car"/>
-    <w:basedOn w:val="Fuentedeprrafopredeter"/>
-    <w:link w:val="Ttulo3"/>
+  <w:style w:type="character" w:customStyle="1" w:styleId="Heading3Char">
+    <w:name w:val="Heading 3 Char"/>
+    <w:basedOn w:val="DefaultParagraphFont"/>
+    <w:link w:val="Heading3"/>
     <w:uiPriority w:val="9"/>
     <w:semiHidden/>
     <w:rsid w:val="00421168"/>
@@ -1430,9 +1615,9 @@
       <w:szCs w:val="24"/>
     </w:rPr>
   </w:style>
-  <w:style w:type="character" w:styleId="Textoennegrita">
+  <w:style w:type="character" w:styleId="Strong">
     <w:name w:val="Strong"/>
-    <w:basedOn w:val="Fuentedeprrafopredeter"/>
+    <w:basedOn w:val="DefaultParagraphFont"/>
     <w:uiPriority w:val="22"/>
     <w:qFormat/>
     <w:rsid w:val="00421168"/>
@@ -1441,7 +1626,7 @@
       <w:bCs/>
     </w:rPr>
   </w:style>
-  <w:style w:type="paragraph" w:styleId="Sinespaciado">
+  <w:style w:type="paragraph" w:styleId="NoSpacing">
     <w:name w:val="No Spacing"/>
     <w:uiPriority w:val="1"/>
     <w:qFormat/>

</xml_diff>

<commit_message>
Actualizado el documento de word con las especificaciones de HUs
</commit_message>
<xml_diff>
--- a/Iteracion3/Iteracion3_UserStorySpecification.docx
+++ b/Iteracion3/Iteracion3_UserStorySpecification.docx
@@ -36,7 +36,7 @@
     </w:p>
     <w:p>
       <w:pPr>
-        <w:pStyle w:val="Heading2"/>
+        <w:pStyle w:val="Ttulo2"/>
         <w:spacing w:before="360" w:beforeAutospacing="0" w:after="120" w:afterAutospacing="0"/>
         <w:jc w:val="center"/>
         <w:rPr>
@@ -260,9 +260,15 @@
           <w:sz w:val="42"/>
           <w:szCs w:val="42"/>
         </w:rPr>
-        <w:t xml:space="preserve">Agustina </w:t>
-      </w:r>
-      <w:proofErr w:type="spellStart"/>
+        <w:t>Agustina Disiot 221025</w:t>
+      </w:r>
+    </w:p>
+    <w:p>
+      <w:pPr>
+        <w:pStyle w:val="NormalWeb"/>
+        <w:spacing w:before="0" w:beforeAutospacing="0" w:after="60" w:afterAutospacing="0"/>
+        <w:jc w:val="center"/>
+      </w:pPr>
       <w:r>
         <w:rPr>
           <w:rFonts w:ascii="Arial" w:hAnsi="Arial" w:cs="Arial"/>
@@ -270,32 +276,6 @@
           <w:sz w:val="42"/>
           <w:szCs w:val="42"/>
         </w:rPr>
-        <w:t>Disiot</w:t>
-      </w:r>
-      <w:proofErr w:type="spellEnd"/>
-      <w:r>
-        <w:rPr>
-          <w:rFonts w:ascii="Arial" w:hAnsi="Arial" w:cs="Arial"/>
-          <w:color w:val="000000"/>
-          <w:sz w:val="42"/>
-          <w:szCs w:val="42"/>
-        </w:rPr>
-        <w:t xml:space="preserve"> 221025</w:t>
-      </w:r>
-    </w:p>
-    <w:p>
-      <w:pPr>
-        <w:pStyle w:val="NormalWeb"/>
-        <w:spacing w:before="0" w:beforeAutospacing="0" w:after="60" w:afterAutospacing="0"/>
-        <w:jc w:val="center"/>
-      </w:pPr>
-      <w:r>
-        <w:rPr>
-          <w:rFonts w:ascii="Arial" w:hAnsi="Arial" w:cs="Arial"/>
-          <w:color w:val="000000"/>
-          <w:sz w:val="42"/>
-          <w:szCs w:val="42"/>
-        </w:rPr>
         <w:t>Joaquín Meerhoff 247096</w:t>
       </w:r>
     </w:p>
@@ -306,7 +286,7 @@
     </w:p>
     <w:p>
       <w:pPr>
-        <w:pStyle w:val="Heading2"/>
+        <w:pStyle w:val="Ttulo2"/>
       </w:pPr>
       <w:r>
         <w:lastRenderedPageBreak/>
@@ -425,6 +405,9 @@
       <w:r>
         <w:t>Esfuerzo real:</w:t>
       </w:r>
+      <w:r>
+        <w:t xml:space="preserve"> 1/3 hora </w:t>
+      </w:r>
     </w:p>
     <w:p/>
     <w:p>
@@ -538,7 +521,85 @@
     </w:p>
     <w:p>
       <w:r>
-        <w:t>Entonces el sistema muestra un formulario a llenar con el titular y el cuerpo de la información que se quiere agregar.</w:t>
+        <w:t>Entonces el sistema muestra un formulario a llenar con el titular y el cuerpo de la información que se quiere agregar</w:t>
+      </w:r>
+      <w:r>
+        <w:t>, con las opciones de cancelar o agregar</w:t>
+      </w:r>
+      <w:r>
+        <w:t>.</w:t>
+      </w:r>
+    </w:p>
+    <w:p/>
+    <w:p>
+      <w:r>
+        <w:t>Escenario #3: Agregar información estando en el formulario</w:t>
+      </w:r>
+    </w:p>
+    <w:p>
+      <w:r>
+        <w:t xml:space="preserve">Dado un usuario que inicio sesión </w:t>
+      </w:r>
+      <w:r>
+        <w:t>como integrante de gobierno</w:t>
+      </w:r>
+      <w:r>
+        <w:t xml:space="preserve"> </w:t>
+      </w:r>
+      <w:r>
+        <w:t>que se encuentra en el formulario</w:t>
+      </w:r>
+    </w:p>
+    <w:p>
+      <w:r>
+        <w:t>Cuando presiona el botón “Agregar”</w:t>
+      </w:r>
+    </w:p>
+    <w:p>
+      <w:r>
+        <w:t>Entonces el sistema vuelve a la pantalla de Agregar información y muestra “Se ha agregado la información correctamente”</w:t>
+      </w:r>
+    </w:p>
+    <w:p>
+      <w:r>
+        <w:lastRenderedPageBreak/>
+        <w:t>Escenario #</w:t>
+      </w:r>
+      <w:r>
+        <w:t>4: Cancelar</w:t>
+      </w:r>
+      <w:r>
+        <w:t xml:space="preserve"> estando en el formulario</w:t>
+      </w:r>
+    </w:p>
+    <w:p>
+      <w:r>
+        <w:t>Dado un usuario que inicio sesión como integrante de gobierno</w:t>
+      </w:r>
+      <w:r>
+        <w:t xml:space="preserve"> </w:t>
+      </w:r>
+      <w:r>
+        <w:t>que se encuentra en el formulario</w:t>
+      </w:r>
+    </w:p>
+    <w:p>
+      <w:r>
+        <w:t>Cuando presiona el botón “</w:t>
+      </w:r>
+      <w:r>
+        <w:t>Cancelar</w:t>
+      </w:r>
+      <w:r>
+        <w:t>”</w:t>
+      </w:r>
+    </w:p>
+    <w:p>
+      <w:r>
+        <w:t>Entonces el sistema vuelve a la pantalla de Agregar información</w:t>
+      </w:r>
+      <w:r>
+        <w:t>.</w:t>
       </w:r>
       <w:r>
         <w:br w:type="page"/>
@@ -546,7 +607,7 @@
     </w:p>
     <w:p>
       <w:pPr>
-        <w:pStyle w:val="Heading2"/>
+        <w:pStyle w:val="Ttulo2"/>
       </w:pPr>
       <w:r>
         <w:lastRenderedPageBreak/>
@@ -704,7 +765,15 @@
     </w:p>
     <w:p>
       <w:r>
-        <w:t xml:space="preserve">Para poder hacer una predicción de cuantos casos nuevos pueden haber y </w:t>
+        <w:t xml:space="preserve">Para poder hacer una predicción de cuantos casos nuevos </w:t>
+      </w:r>
+      <w:proofErr w:type="gramStart"/>
+      <w:r>
+        <w:t>pueden</w:t>
+      </w:r>
+      <w:proofErr w:type="gramEnd"/>
+      <w:r>
+        <w:t xml:space="preserve"> haber y </w:t>
       </w:r>
       <w:r>
         <w:t>así</w:t>
@@ -796,7 +865,7 @@
     </w:p>
     <w:p>
       <w:pPr>
-        <w:pStyle w:val="Heading2"/>
+        <w:pStyle w:val="Ttulo2"/>
       </w:pPr>
       <w:r>
         <w:lastRenderedPageBreak/>
@@ -857,13 +926,7 @@
         <w:spacing w:after="160" w:line="259" w:lineRule="auto"/>
       </w:pPr>
       <w:r>
-        <w:t xml:space="preserve">Se agregaron al archivo de prototipos los prototipos de la iteración 2 junto a los nuevos de la 3. </w:t>
-      </w:r>
-      <w:r>
-        <w:t>Además,</w:t>
-      </w:r>
-      <w:r>
-        <w:t xml:space="preserve"> se actualizó para que se pueda mover el prototipo entre historias de usuario y sus escenarios dentro un mismo prototipo.</w:t>
+        <w:t>Se agregaron al archivo de prototipos los prototipos de la iteración 2 junto a los nuevos de la 3. Además, se actualizó para que se pueda mover el prototipo entre historias de usuario y sus escenarios dentro un mismo prototipo.</w:t>
       </w:r>
       <w:r>
         <w:br w:type="page"/>
@@ -871,7 +934,7 @@
     </w:p>
     <w:p>
       <w:pPr>
-        <w:pStyle w:val="Heading2"/>
+        <w:pStyle w:val="Ttulo2"/>
       </w:pPr>
       <w:r>
         <w:lastRenderedPageBreak/>
@@ -929,7 +992,7 @@
     </w:p>
     <w:p>
       <w:pPr>
-        <w:pStyle w:val="Heading2"/>
+        <w:pStyle w:val="Ttulo2"/>
       </w:pPr>
       <w:r>
         <w:lastRenderedPageBreak/>
@@ -1510,10 +1573,10 @@
       <w:lang w:val="es-UY"/>
     </w:rPr>
   </w:style>
-  <w:style w:type="paragraph" w:styleId="Heading2">
+  <w:style w:type="paragraph" w:styleId="Ttulo2">
     <w:name w:val="heading 2"/>
     <w:basedOn w:val="Normal"/>
-    <w:link w:val="Heading2Char"/>
+    <w:link w:val="Ttulo2Car"/>
     <w:uiPriority w:val="9"/>
     <w:qFormat/>
     <w:rsid w:val="00421168"/>
@@ -1526,11 +1589,11 @@
       <w:szCs w:val="36"/>
     </w:rPr>
   </w:style>
-  <w:style w:type="paragraph" w:styleId="Heading3">
+  <w:style w:type="paragraph" w:styleId="Ttulo3">
     <w:name w:val="heading 3"/>
     <w:basedOn w:val="Normal"/>
     <w:next w:val="Normal"/>
-    <w:link w:val="Heading3Char"/>
+    <w:link w:val="Ttulo3Car"/>
     <w:uiPriority w:val="9"/>
     <w:semiHidden/>
     <w:unhideWhenUsed/>
@@ -1547,13 +1610,13 @@
       <w:color w:val="1F3763" w:themeColor="accent1" w:themeShade="7F"/>
     </w:rPr>
   </w:style>
-  <w:style w:type="character" w:default="1" w:styleId="DefaultParagraphFont">
+  <w:style w:type="character" w:default="1" w:styleId="Fuentedeprrafopredeter">
     <w:name w:val="Default Paragraph Font"/>
     <w:uiPriority w:val="1"/>
     <w:semiHidden/>
     <w:unhideWhenUsed/>
   </w:style>
-  <w:style w:type="table" w:default="1" w:styleId="TableNormal">
+  <w:style w:type="table" w:default="1" w:styleId="Tablanormal">
     <w:name w:val="Normal Table"/>
     <w:uiPriority w:val="99"/>
     <w:semiHidden/>
@@ -1568,16 +1631,16 @@
       </w:tblCellMar>
     </w:tblPr>
   </w:style>
-  <w:style w:type="numbering" w:default="1" w:styleId="NoList">
+  <w:style w:type="numbering" w:default="1" w:styleId="Sinlista">
     <w:name w:val="No List"/>
     <w:uiPriority w:val="99"/>
     <w:semiHidden/>
     <w:unhideWhenUsed/>
   </w:style>
-  <w:style w:type="character" w:customStyle="1" w:styleId="Heading2Char">
-    <w:name w:val="Heading 2 Char"/>
-    <w:basedOn w:val="DefaultParagraphFont"/>
-    <w:link w:val="Heading2"/>
+  <w:style w:type="character" w:customStyle="1" w:styleId="Ttulo2Car">
+    <w:name w:val="Título 2 Car"/>
+    <w:basedOn w:val="Fuentedeprrafopredeter"/>
+    <w:link w:val="Ttulo2"/>
     <w:uiPriority w:val="9"/>
     <w:rsid w:val="00421168"/>
     <w:rPr>
@@ -1601,10 +1664,10 @@
       <w:rFonts w:ascii="Times New Roman" w:hAnsi="Times New Roman" w:cs="Times New Roman"/>
     </w:rPr>
   </w:style>
-  <w:style w:type="character" w:customStyle="1" w:styleId="Heading3Char">
-    <w:name w:val="Heading 3 Char"/>
-    <w:basedOn w:val="DefaultParagraphFont"/>
-    <w:link w:val="Heading3"/>
+  <w:style w:type="character" w:customStyle="1" w:styleId="Ttulo3Car">
+    <w:name w:val="Título 3 Car"/>
+    <w:basedOn w:val="Fuentedeprrafopredeter"/>
+    <w:link w:val="Ttulo3"/>
     <w:uiPriority w:val="9"/>
     <w:semiHidden/>
     <w:rsid w:val="00421168"/>
@@ -1615,9 +1678,9 @@
       <w:szCs w:val="24"/>
     </w:rPr>
   </w:style>
-  <w:style w:type="character" w:styleId="Strong">
+  <w:style w:type="character" w:styleId="Textoennegrita">
     <w:name w:val="Strong"/>
-    <w:basedOn w:val="DefaultParagraphFont"/>
+    <w:basedOn w:val="Fuentedeprrafopredeter"/>
     <w:uiPriority w:val="22"/>
     <w:qFormat/>
     <w:rsid w:val="00421168"/>
@@ -1626,7 +1689,7 @@
       <w:bCs/>
     </w:rPr>
   </w:style>
-  <w:style w:type="paragraph" w:styleId="NoSpacing">
+  <w:style w:type="paragraph" w:styleId="Sinespaciado">
     <w:name w:val="No Spacing"/>
     <w:uiPriority w:val="1"/>
     <w:qFormat/>

</xml_diff>

<commit_message>
Agregado al documento word de la especificación de las historias de usuario y requerimientos no funcionales los cambios del #4 de agregar nuevas user stories en la iteracion 3.
</commit_message>
<xml_diff>
--- a/Iteracion3/Iteracion3_UserStorySpecification.docx
+++ b/Iteracion3/Iteracion3_UserStorySpecification.docx
@@ -36,7 +36,7 @@
     </w:p>
     <w:p>
       <w:pPr>
-        <w:pStyle w:val="Ttulo2"/>
+        <w:pStyle w:val="Heading2"/>
         <w:spacing w:before="360" w:beforeAutospacing="0" w:after="120" w:afterAutospacing="0"/>
         <w:jc w:val="center"/>
         <w:rPr>
@@ -260,15 +260,9 @@
           <w:sz w:val="42"/>
           <w:szCs w:val="42"/>
         </w:rPr>
-        <w:t>Agustina Disiot 221025</w:t>
-      </w:r>
-    </w:p>
-    <w:p>
-      <w:pPr>
-        <w:pStyle w:val="NormalWeb"/>
-        <w:spacing w:before="0" w:beforeAutospacing="0" w:after="60" w:afterAutospacing="0"/>
-        <w:jc w:val="center"/>
-      </w:pPr>
+        <w:t xml:space="preserve">Agustina </w:t>
+      </w:r>
+      <w:proofErr w:type="spellStart"/>
       <w:r>
         <w:rPr>
           <w:rFonts w:ascii="Arial" w:hAnsi="Arial" w:cs="Arial"/>
@@ -276,6 +270,32 @@
           <w:sz w:val="42"/>
           <w:szCs w:val="42"/>
         </w:rPr>
+        <w:t>Disiot</w:t>
+      </w:r>
+      <w:proofErr w:type="spellEnd"/>
+      <w:r>
+        <w:rPr>
+          <w:rFonts w:ascii="Arial" w:hAnsi="Arial" w:cs="Arial"/>
+          <w:color w:val="000000"/>
+          <w:sz w:val="42"/>
+          <w:szCs w:val="42"/>
+        </w:rPr>
+        <w:t xml:space="preserve"> 221025</w:t>
+      </w:r>
+    </w:p>
+    <w:p>
+      <w:pPr>
+        <w:pStyle w:val="NormalWeb"/>
+        <w:spacing w:before="0" w:beforeAutospacing="0" w:after="60" w:afterAutospacing="0"/>
+        <w:jc w:val="center"/>
+      </w:pPr>
+      <w:r>
+        <w:rPr>
+          <w:rFonts w:ascii="Arial" w:hAnsi="Arial" w:cs="Arial"/>
+          <w:color w:val="000000"/>
+          <w:sz w:val="42"/>
+          <w:szCs w:val="42"/>
+        </w:rPr>
         <w:t>Joaquín Meerhoff 247096</w:t>
       </w:r>
     </w:p>
@@ -286,7 +306,7 @@
     </w:p>
     <w:p>
       <w:pPr>
-        <w:pStyle w:val="Ttulo2"/>
+        <w:pStyle w:val="Heading2"/>
       </w:pPr>
       <w:r>
         <w:lastRenderedPageBreak/>
@@ -538,10 +558,7 @@
     </w:p>
     <w:p>
       <w:r>
-        <w:t xml:space="preserve">Dado un usuario que inicio sesión </w:t>
-      </w:r>
-      <w:r>
-        <w:t>como integrante de gobierno</w:t>
+        <w:t>Dado un usuario que inicio sesión como integrante de gobierno</w:t>
       </w:r>
       <w:r>
         <w:t xml:space="preserve"> </w:t>
@@ -563,13 +580,7 @@
     <w:p>
       <w:r>
         <w:lastRenderedPageBreak/>
-        <w:t>Escenario #</w:t>
-      </w:r>
-      <w:r>
-        <w:t>4: Cancelar</w:t>
-      </w:r>
-      <w:r>
-        <w:t xml:space="preserve"> estando en el formulario</w:t>
+        <w:t>Escenario #4: Cancelar estando en el formulario</w:t>
       </w:r>
     </w:p>
     <w:p>
@@ -585,21 +596,12 @@
     </w:p>
     <w:p>
       <w:r>
-        <w:t>Cuando presiona el botón “</w:t>
-      </w:r>
-      <w:r>
-        <w:t>Cancelar</w:t>
-      </w:r>
-      <w:r>
-        <w:t>”</w:t>
-      </w:r>
-    </w:p>
-    <w:p>
-      <w:r>
-        <w:t>Entonces el sistema vuelve a la pantalla de Agregar información</w:t>
-      </w:r>
-      <w:r>
-        <w:t>.</w:t>
+        <w:t>Cuando presiona el botón “Cancelar”</w:t>
+      </w:r>
+    </w:p>
+    <w:p>
+      <w:r>
+        <w:t>Entonces el sistema vuelve a la pantalla de Agregar información.</w:t>
       </w:r>
       <w:r>
         <w:br w:type="page"/>
@@ -607,7 +609,7 @@
     </w:p>
     <w:p>
       <w:pPr>
-        <w:pStyle w:val="Ttulo2"/>
+        <w:pStyle w:val="Heading2"/>
       </w:pPr>
       <w:r>
         <w:lastRenderedPageBreak/>
@@ -865,7 +867,7 @@
     </w:p>
     <w:p>
       <w:pPr>
-        <w:pStyle w:val="Ttulo2"/>
+        <w:pStyle w:val="Heading2"/>
       </w:pPr>
       <w:r>
         <w:lastRenderedPageBreak/>
@@ -934,7 +936,7 @@
     </w:p>
     <w:p>
       <w:pPr>
-        <w:pStyle w:val="Ttulo2"/>
+        <w:pStyle w:val="Heading2"/>
       </w:pPr>
       <w:r>
         <w:lastRenderedPageBreak/>
@@ -959,6 +961,7 @@
     </w:p>
     <w:p>
       <w:pPr>
+        <w:spacing w:after="160" w:line="259" w:lineRule="auto"/>
         <w:rPr>
           <w:b/>
           <w:bCs/>
@@ -973,26 +976,307 @@
       </w:r>
     </w:p>
     <w:p>
+      <w:pPr>
+        <w:spacing w:after="160" w:line="259" w:lineRule="auto"/>
+      </w:pPr>
       <w:r>
         <w:t>Esfuerzo estimado: 2 horas ideales</w:t>
       </w:r>
     </w:p>
     <w:p>
-      <w:r>
-        <w:t>Esfuerzo real:</w:t>
-      </w:r>
-    </w:p>
-    <w:p>
-      <w:pPr>
-        <w:spacing w:after="160" w:line="259" w:lineRule="auto"/>
-      </w:pPr>
+      <w:pPr>
+        <w:spacing w:after="160" w:line="259" w:lineRule="auto"/>
+      </w:pPr>
+      <w:r>
+        <w:t>Esfuerzo real: 1 hora</w:t>
+      </w:r>
+    </w:p>
+    <w:p>
+      <w:pPr>
+        <w:spacing w:after="160" w:line="259" w:lineRule="auto"/>
+      </w:pPr>
+    </w:p>
+    <w:p>
+      <w:pPr>
+        <w:spacing w:after="160" w:line="259" w:lineRule="auto"/>
+        <w:rPr>
+          <w:b/>
+          <w:bCs/>
+        </w:rPr>
+      </w:pPr>
+      <w:r>
+        <w:rPr>
+          <w:b/>
+          <w:bCs/>
+        </w:rPr>
+        <w:t>Resultado</w:t>
+      </w:r>
+    </w:p>
+    <w:p>
+      <w:pPr>
+        <w:spacing w:after="160" w:line="259" w:lineRule="auto"/>
+        <w:rPr>
+          <w:b/>
+          <w:bCs/>
+        </w:rPr>
+      </w:pPr>
+    </w:p>
+    <w:p>
+      <w:pPr>
+        <w:spacing w:after="160" w:line="259" w:lineRule="auto"/>
+        <w:rPr>
+          <w:b/>
+          <w:bCs/>
+        </w:rPr>
+      </w:pPr>
+      <w:r>
+        <w:rPr>
+          <w:b/>
+          <w:bCs/>
+        </w:rPr>
+        <w:t>HU 1:</w:t>
+      </w:r>
+    </w:p>
+    <w:p>
+      <w:pPr>
+        <w:spacing w:after="160" w:line="259" w:lineRule="auto"/>
+      </w:pPr>
+      <w:r>
+        <w:t>Narrativa</w:t>
+      </w:r>
+      <w:r>
+        <w:t>:</w:t>
+      </w:r>
+    </w:p>
+    <w:p>
+      <w:pPr>
+        <w:spacing w:after="160" w:line="259" w:lineRule="auto"/>
+      </w:pPr>
+      <w:r>
+        <w:t xml:space="preserve">Como ciudadano </w:t>
+      </w:r>
+      <w:proofErr w:type="gramStart"/>
+      <w:r>
+        <w:t>Uruguayo</w:t>
+      </w:r>
+      <w:proofErr w:type="gramEnd"/>
+    </w:p>
+    <w:p>
+      <w:pPr>
+        <w:spacing w:after="160" w:line="259" w:lineRule="auto"/>
+      </w:pPr>
+      <w:r>
+        <w:t>Quiero poder iniciar sesión</w:t>
+      </w:r>
+    </w:p>
+    <w:p>
+      <w:pPr>
+        <w:spacing w:after="160" w:line="259" w:lineRule="auto"/>
+      </w:pPr>
+      <w:r>
+        <w:t xml:space="preserve">Para acceder a las funcionalidades que tengo permitidas una vez </w:t>
+      </w:r>
+      <w:proofErr w:type="spellStart"/>
+      <w:r>
+        <w:t>logueado</w:t>
+      </w:r>
+      <w:proofErr w:type="spellEnd"/>
+      <w:r>
+        <w:t>.</w:t>
+      </w:r>
+    </w:p>
+    <w:p>
+      <w:pPr>
+        <w:spacing w:after="160" w:line="259" w:lineRule="auto"/>
+        <w:rPr>
+          <w:b/>
+          <w:bCs/>
+        </w:rPr>
+      </w:pPr>
+    </w:p>
+    <w:p>
+      <w:pPr>
+        <w:spacing w:after="160" w:line="259" w:lineRule="auto"/>
+        <w:rPr>
+          <w:b/>
+          <w:bCs/>
+        </w:rPr>
+      </w:pPr>
+      <w:r>
+        <w:rPr>
+          <w:b/>
+          <w:bCs/>
+        </w:rPr>
+        <w:t>HU 2:</w:t>
+      </w:r>
+    </w:p>
+    <w:p>
+      <w:pPr>
+        <w:spacing w:after="160" w:line="259" w:lineRule="auto"/>
+      </w:pPr>
+      <w:r>
+        <w:t>Narrativa:</w:t>
+      </w:r>
+    </w:p>
+    <w:p>
+      <w:pPr>
+        <w:spacing w:after="160" w:line="259" w:lineRule="auto"/>
+      </w:pPr>
+      <w:r>
+        <w:t xml:space="preserve">Como ciudadano </w:t>
+      </w:r>
+      <w:proofErr w:type="gramStart"/>
+      <w:r>
+        <w:t>Uruguayo</w:t>
+      </w:r>
+      <w:proofErr w:type="gramEnd"/>
+    </w:p>
+    <w:p>
+      <w:pPr>
+        <w:spacing w:after="160" w:line="259" w:lineRule="auto"/>
+      </w:pPr>
+      <w:r>
+        <w:t xml:space="preserve">Quiero poder </w:t>
+      </w:r>
+      <w:proofErr w:type="spellStart"/>
+      <w:r>
+        <w:t>se</w:t>
+      </w:r>
+      <w:proofErr w:type="spellEnd"/>
+      <w:r>
+        <w:t xml:space="preserve"> informado si estuve expuesto al coronavirus.</w:t>
+      </w:r>
+    </w:p>
+    <w:p>
+      <w:pPr>
+        <w:spacing w:after="160" w:line="259" w:lineRule="auto"/>
+      </w:pPr>
+      <w:r>
+        <w:t>Para cambiar mi rutina, evitar contagiar más personas e informar a mis conocidos de la posibilidad de haber contagiado.</w:t>
+      </w:r>
+    </w:p>
+    <w:p>
+      <w:pPr>
+        <w:spacing w:after="160" w:line="259" w:lineRule="auto"/>
+      </w:pPr>
+    </w:p>
+    <w:p>
+      <w:pPr>
+        <w:spacing w:after="160" w:line="259" w:lineRule="auto"/>
+        <w:rPr>
+          <w:b/>
+          <w:bCs/>
+        </w:rPr>
+      </w:pPr>
+      <w:r>
+        <w:rPr>
+          <w:b/>
+          <w:bCs/>
+        </w:rPr>
+        <w:t>RNF 1:</w:t>
+      </w:r>
+    </w:p>
+    <w:p>
+      <w:pPr>
+        <w:spacing w:after="160" w:line="259" w:lineRule="auto"/>
+      </w:pPr>
+      <w:r>
+        <w:t>Escalabilidad de la aplicación a toda la población.</w:t>
+      </w:r>
+    </w:p>
+    <w:p>
+      <w:pPr>
+        <w:spacing w:after="160" w:line="259" w:lineRule="auto"/>
+      </w:pPr>
+    </w:p>
+    <w:p>
+      <w:pPr>
+        <w:spacing w:after="160" w:line="259" w:lineRule="auto"/>
+        <w:rPr>
+          <w:b/>
+          <w:bCs/>
+        </w:rPr>
+      </w:pPr>
+      <w:r>
+        <w:rPr>
+          <w:b/>
+          <w:bCs/>
+        </w:rPr>
+        <w:t>RNF 2:</w:t>
+      </w:r>
+    </w:p>
+    <w:p>
+      <w:pPr>
+        <w:spacing w:after="160" w:line="259" w:lineRule="auto"/>
+      </w:pPr>
+      <w:r>
+        <w:t>Accesible para toda la población en su facilidad de uso.</w:t>
+      </w:r>
+    </w:p>
+    <w:p>
+      <w:pPr>
+        <w:spacing w:after="160" w:line="259" w:lineRule="auto"/>
+      </w:pPr>
+    </w:p>
+    <w:p>
+      <w:pPr>
+        <w:spacing w:after="160" w:line="259" w:lineRule="auto"/>
+        <w:rPr>
+          <w:b/>
+          <w:bCs/>
+        </w:rPr>
+      </w:pPr>
+      <w:r>
+        <w:rPr>
+          <w:b/>
+          <w:bCs/>
+        </w:rPr>
+        <w:t>RNF 3:</w:t>
+      </w:r>
+    </w:p>
+    <w:p>
+      <w:pPr>
+        <w:spacing w:after="160" w:line="259" w:lineRule="auto"/>
+      </w:pPr>
+      <w:r>
+        <w:t>Capacidad de asegurar la protección de la información de los ciudadanos uruguayos.</w:t>
+      </w:r>
+    </w:p>
+    <w:p>
+      <w:pPr>
+        <w:spacing w:after="160" w:line="259" w:lineRule="auto"/>
+      </w:pPr>
+    </w:p>
+    <w:p>
+      <w:pPr>
+        <w:spacing w:after="160" w:line="259" w:lineRule="auto"/>
+        <w:rPr>
+          <w:b/>
+          <w:bCs/>
+        </w:rPr>
+      </w:pPr>
+      <w:r>
+        <w:rPr>
+          <w:b/>
+          <w:bCs/>
+        </w:rPr>
+        <w:t>RNF 4:</w:t>
+      </w:r>
+    </w:p>
+    <w:p>
+      <w:pPr>
+        <w:spacing w:after="160" w:line="259" w:lineRule="auto"/>
+      </w:pPr>
+      <w:r>
+        <w:t>Interfaz móvil para los SO iOS y Android</w:t>
+      </w:r>
       <w:r>
         <w:br w:type="page"/>
       </w:r>
     </w:p>
     <w:p>
       <w:pPr>
-        <w:pStyle w:val="Ttulo2"/>
+        <w:pStyle w:val="Heading2"/>
       </w:pPr>
       <w:r>
         <w:lastRenderedPageBreak/>
@@ -1573,10 +1857,10 @@
       <w:lang w:val="es-UY"/>
     </w:rPr>
   </w:style>
-  <w:style w:type="paragraph" w:styleId="Ttulo2">
+  <w:style w:type="paragraph" w:styleId="Heading2">
     <w:name w:val="heading 2"/>
     <w:basedOn w:val="Normal"/>
-    <w:link w:val="Ttulo2Car"/>
+    <w:link w:val="Heading2Char"/>
     <w:uiPriority w:val="9"/>
     <w:qFormat/>
     <w:rsid w:val="00421168"/>
@@ -1589,11 +1873,11 @@
       <w:szCs w:val="36"/>
     </w:rPr>
   </w:style>
-  <w:style w:type="paragraph" w:styleId="Ttulo3">
+  <w:style w:type="paragraph" w:styleId="Heading3">
     <w:name w:val="heading 3"/>
     <w:basedOn w:val="Normal"/>
     <w:next w:val="Normal"/>
-    <w:link w:val="Ttulo3Car"/>
+    <w:link w:val="Heading3Char"/>
     <w:uiPriority w:val="9"/>
     <w:semiHidden/>
     <w:unhideWhenUsed/>
@@ -1610,13 +1894,13 @@
       <w:color w:val="1F3763" w:themeColor="accent1" w:themeShade="7F"/>
     </w:rPr>
   </w:style>
-  <w:style w:type="character" w:default="1" w:styleId="Fuentedeprrafopredeter">
+  <w:style w:type="character" w:default="1" w:styleId="DefaultParagraphFont">
     <w:name w:val="Default Paragraph Font"/>
     <w:uiPriority w:val="1"/>
     <w:semiHidden/>
     <w:unhideWhenUsed/>
   </w:style>
-  <w:style w:type="table" w:default="1" w:styleId="Tablanormal">
+  <w:style w:type="table" w:default="1" w:styleId="TableNormal">
     <w:name w:val="Normal Table"/>
     <w:uiPriority w:val="99"/>
     <w:semiHidden/>
@@ -1631,16 +1915,16 @@
       </w:tblCellMar>
     </w:tblPr>
   </w:style>
-  <w:style w:type="numbering" w:default="1" w:styleId="Sinlista">
+  <w:style w:type="numbering" w:default="1" w:styleId="NoList">
     <w:name w:val="No List"/>
     <w:uiPriority w:val="99"/>
     <w:semiHidden/>
     <w:unhideWhenUsed/>
   </w:style>
-  <w:style w:type="character" w:customStyle="1" w:styleId="Ttulo2Car">
-    <w:name w:val="Título 2 Car"/>
-    <w:basedOn w:val="Fuentedeprrafopredeter"/>
-    <w:link w:val="Ttulo2"/>
+  <w:style w:type="character" w:customStyle="1" w:styleId="Heading2Char">
+    <w:name w:val="Heading 2 Char"/>
+    <w:basedOn w:val="DefaultParagraphFont"/>
+    <w:link w:val="Heading2"/>
     <w:uiPriority w:val="9"/>
     <w:rsid w:val="00421168"/>
     <w:rPr>
@@ -1664,10 +1948,10 @@
       <w:rFonts w:ascii="Times New Roman" w:hAnsi="Times New Roman" w:cs="Times New Roman"/>
     </w:rPr>
   </w:style>
-  <w:style w:type="character" w:customStyle="1" w:styleId="Ttulo3Car">
-    <w:name w:val="Título 3 Car"/>
-    <w:basedOn w:val="Fuentedeprrafopredeter"/>
-    <w:link w:val="Ttulo3"/>
+  <w:style w:type="character" w:customStyle="1" w:styleId="Heading3Char">
+    <w:name w:val="Heading 3 Char"/>
+    <w:basedOn w:val="DefaultParagraphFont"/>
+    <w:link w:val="Heading3"/>
     <w:uiPriority w:val="9"/>
     <w:semiHidden/>
     <w:rsid w:val="00421168"/>
@@ -1678,9 +1962,9 @@
       <w:szCs w:val="24"/>
     </w:rPr>
   </w:style>
-  <w:style w:type="character" w:styleId="Textoennegrita">
+  <w:style w:type="character" w:styleId="Strong">
     <w:name w:val="Strong"/>
-    <w:basedOn w:val="Fuentedeprrafopredeter"/>
+    <w:basedOn w:val="DefaultParagraphFont"/>
     <w:uiPriority w:val="22"/>
     <w:qFormat/>
     <w:rsid w:val="00421168"/>
@@ -1689,7 +1973,7 @@
       <w:bCs/>
     </w:rPr>
   </w:style>
-  <w:style w:type="paragraph" w:styleId="Sinespaciado">
+  <w:style w:type="paragraph" w:styleId="NoSpacing">
     <w:name w:val="No Spacing"/>
     <w:uiPriority w:val="1"/>
     <w:qFormat/>

</xml_diff>

<commit_message>
Agregado powerpoint de historias de usuario y requerimientos no funcionales realizados en la iteracion 3 y actualizado word con el esfuerzo real en una HU.
</commit_message>
<xml_diff>
--- a/Iteracion3/Iteracion3_UserStorySpecification.docx
+++ b/Iteracion3/Iteracion3_UserStorySpecification.docx
@@ -260,9 +260,15 @@
           <w:sz w:val="42"/>
           <w:szCs w:val="42"/>
         </w:rPr>
-        <w:t xml:space="preserve">Agustina </w:t>
-      </w:r>
-      <w:proofErr w:type="spellStart"/>
+        <w:t>Agustina Disiot 221025</w:t>
+      </w:r>
+    </w:p>
+    <w:p>
+      <w:pPr>
+        <w:pStyle w:val="NormalWeb"/>
+        <w:spacing w:before="0" w:beforeAutospacing="0" w:after="60" w:afterAutospacing="0"/>
+        <w:jc w:val="center"/>
+      </w:pPr>
       <w:r>
         <w:rPr>
           <w:rFonts w:ascii="Arial" w:hAnsi="Arial" w:cs="Arial"/>
@@ -270,32 +276,6 @@
           <w:sz w:val="42"/>
           <w:szCs w:val="42"/>
         </w:rPr>
-        <w:t>Disiot</w:t>
-      </w:r>
-      <w:proofErr w:type="spellEnd"/>
-      <w:r>
-        <w:rPr>
-          <w:rFonts w:ascii="Arial" w:hAnsi="Arial" w:cs="Arial"/>
-          <w:color w:val="000000"/>
-          <w:sz w:val="42"/>
-          <w:szCs w:val="42"/>
-        </w:rPr>
-        <w:t xml:space="preserve"> 221025</w:t>
-      </w:r>
-    </w:p>
-    <w:p>
-      <w:pPr>
-        <w:pStyle w:val="NormalWeb"/>
-        <w:spacing w:before="0" w:beforeAutospacing="0" w:after="60" w:afterAutospacing="0"/>
-        <w:jc w:val="center"/>
-      </w:pPr>
-      <w:r>
-        <w:rPr>
-          <w:rFonts w:ascii="Arial" w:hAnsi="Arial" w:cs="Arial"/>
-          <w:color w:val="000000"/>
-          <w:sz w:val="42"/>
-          <w:szCs w:val="42"/>
-        </w:rPr>
         <w:t>Joaquín Meerhoff 247096</w:t>
       </w:r>
     </w:p>
@@ -321,31 +301,13 @@
           <w:bCs/>
         </w:rPr>
       </w:pPr>
-      <w:proofErr w:type="spellStart"/>
-      <w:r>
-        <w:rPr>
-          <w:b/>
-          <w:bCs/>
-        </w:rPr>
-        <w:t>Requirements</w:t>
-      </w:r>
-      <w:proofErr w:type="spellEnd"/>
-      <w:r>
-        <w:rPr>
-          <w:b/>
-          <w:bCs/>
-        </w:rPr>
-        <w:t xml:space="preserve"> </w:t>
-      </w:r>
-      <w:proofErr w:type="spellStart"/>
-      <w:r>
-        <w:rPr>
-          <w:b/>
-          <w:bCs/>
-        </w:rPr>
-        <w:t>Definition</w:t>
-      </w:r>
-      <w:proofErr w:type="spellEnd"/>
+      <w:r>
+        <w:rPr>
+          <w:b/>
+          <w:bCs/>
+        </w:rPr>
+        <w:t>Requirements Definition</w:t>
+      </w:r>
     </w:p>
     <w:p>
       <w:r>
@@ -373,17 +335,8 @@
           <w:b/>
           <w:bCs/>
         </w:rPr>
-        <w:t xml:space="preserve">Balsamiq </w:t>
-      </w:r>
-      <w:proofErr w:type="spellStart"/>
-      <w:r>
-        <w:rPr>
-          <w:b/>
-          <w:bCs/>
-        </w:rPr>
-        <w:t>Prototyping</w:t>
-      </w:r>
-      <w:proofErr w:type="spellEnd"/>
+        <w:t>Balsamiq Prototyping</w:t>
+      </w:r>
     </w:p>
     <w:p>
       <w:r>
@@ -406,7 +359,6 @@
           <w:bCs/>
         </w:rPr>
       </w:pPr>
-      <w:proofErr w:type="spellStart"/>
       <w:r>
         <w:rPr>
           <w:b/>
@@ -414,7 +366,6 @@
         </w:rPr>
         <w:t>Testing</w:t>
       </w:r>
-      <w:proofErr w:type="spellEnd"/>
     </w:p>
     <w:p>
       <w:r>
@@ -623,31 +574,13 @@
           <w:bCs/>
         </w:rPr>
       </w:pPr>
-      <w:proofErr w:type="spellStart"/>
-      <w:r>
-        <w:rPr>
-          <w:b/>
-          <w:bCs/>
-        </w:rPr>
-        <w:t>Requirements</w:t>
-      </w:r>
-      <w:proofErr w:type="spellEnd"/>
-      <w:r>
-        <w:rPr>
-          <w:b/>
-          <w:bCs/>
-        </w:rPr>
-        <w:t xml:space="preserve"> </w:t>
-      </w:r>
-      <w:proofErr w:type="spellStart"/>
-      <w:r>
-        <w:rPr>
-          <w:b/>
-          <w:bCs/>
-        </w:rPr>
-        <w:t>Definition</w:t>
-      </w:r>
-      <w:proofErr w:type="spellEnd"/>
+      <w:r>
+        <w:rPr>
+          <w:b/>
+          <w:bCs/>
+        </w:rPr>
+        <w:t>Requirements Definition</w:t>
+      </w:r>
     </w:p>
     <w:p>
       <w:r>
@@ -675,17 +608,8 @@
           <w:b/>
           <w:bCs/>
         </w:rPr>
-        <w:t xml:space="preserve">Balsamiq </w:t>
-      </w:r>
-      <w:proofErr w:type="spellStart"/>
-      <w:r>
-        <w:rPr>
-          <w:b/>
-          <w:bCs/>
-        </w:rPr>
-        <w:t>Prototyping</w:t>
-      </w:r>
-      <w:proofErr w:type="spellEnd"/>
+        <w:t>Balsamiq Prototyping</w:t>
+      </w:r>
     </w:p>
     <w:p>
       <w:r>
@@ -713,7 +637,6 @@
           <w:bCs/>
         </w:rPr>
       </w:pPr>
-      <w:proofErr w:type="spellStart"/>
       <w:r>
         <w:rPr>
           <w:b/>
@@ -721,7 +644,6 @@
         </w:rPr>
         <w:t>Testing</w:t>
       </w:r>
-      <w:proofErr w:type="spellEnd"/>
     </w:p>
     <w:p>
       <w:r>
@@ -732,6 +654,9 @@
       <w:r>
         <w:t>Esfuerzo real:</w:t>
       </w:r>
+      <w:r>
+        <w:t xml:space="preserve"> 1/3 hora</w:t>
+      </w:r>
     </w:p>
     <w:p/>
     <w:p>
@@ -767,15 +692,7 @@
     </w:p>
     <w:p>
       <w:r>
-        <w:t xml:space="preserve">Para poder hacer una predicción de cuantos casos nuevos </w:t>
-      </w:r>
-      <w:proofErr w:type="gramStart"/>
-      <w:r>
-        <w:t>pueden</w:t>
-      </w:r>
-      <w:proofErr w:type="gramEnd"/>
-      <w:r>
-        <w:t xml:space="preserve"> haber y </w:t>
+        <w:t xml:space="preserve">Para poder hacer una predicción de cuantos casos nuevos pueden haber y </w:t>
       </w:r>
       <w:r>
         <w:t>así</w:t>
@@ -822,44 +739,15 @@
         <w:spacing w:after="160" w:line="259" w:lineRule="auto"/>
       </w:pPr>
       <w:r>
-        <w:t xml:space="preserve">Cuando se </w:t>
-      </w:r>
-      <w:proofErr w:type="spellStart"/>
-      <w:r>
-        <w:t>clickea</w:t>
-      </w:r>
-      <w:proofErr w:type="spellEnd"/>
-      <w:r>
-        <w:t xml:space="preserve"> en la ventana de </w:t>
-      </w:r>
-      <w:proofErr w:type="spellStart"/>
-      <w:r>
-        <w:t>estadisticas</w:t>
-      </w:r>
-      <w:proofErr w:type="spellEnd"/>
-    </w:p>
-    <w:p>
-      <w:pPr>
-        <w:spacing w:after="160" w:line="259" w:lineRule="auto"/>
-      </w:pPr>
-      <w:r>
-        <w:t xml:space="preserve">Entonces el sistema despliega la ventana </w:t>
-      </w:r>
-      <w:proofErr w:type="spellStart"/>
-      <w:r>
-        <w:t>estadisticas</w:t>
-      </w:r>
-      <w:proofErr w:type="spellEnd"/>
-      <w:r>
-        <w:t xml:space="preserve"> que incluye una </w:t>
-      </w:r>
-      <w:proofErr w:type="spellStart"/>
-      <w:r>
-        <w:t>grafica</w:t>
-      </w:r>
-      <w:proofErr w:type="spellEnd"/>
-      <w:r>
-        <w:t xml:space="preserve"> con los casos actuales y totales de Covid-19</w:t>
+        <w:t>Cuando se clickea en la ventana de estadisticas</w:t>
+      </w:r>
+    </w:p>
+    <w:p>
+      <w:pPr>
+        <w:spacing w:after="160" w:line="259" w:lineRule="auto"/>
+      </w:pPr>
+      <w:r>
+        <w:t>Entonces el sistema despliega la ventana estadisticas que incluye una grafica con los casos actuales y totales de Covid-19</w:t>
       </w:r>
       <w:r>
         <w:br w:type="page"/>
@@ -940,23 +828,7 @@
       </w:pPr>
       <w:r>
         <w:lastRenderedPageBreak/>
-        <w:t xml:space="preserve">Agregar nuevas </w:t>
-      </w:r>
-      <w:proofErr w:type="spellStart"/>
-      <w:r>
-        <w:t>user</w:t>
-      </w:r>
-      <w:proofErr w:type="spellEnd"/>
-      <w:r>
-        <w:t xml:space="preserve"> </w:t>
-      </w:r>
-      <w:proofErr w:type="spellStart"/>
-      <w:r>
-        <w:t>stories</w:t>
-      </w:r>
-      <w:proofErr w:type="spellEnd"/>
-      <w:r>
-        <w:t xml:space="preserve"> en la iteración 3</w:t>
+        <w:t>Agregar nuevas user stories en la iteración 3</w:t>
       </w:r>
     </w:p>
     <w:p>
@@ -1053,13 +925,8 @@
         <w:spacing w:after="160" w:line="259" w:lineRule="auto"/>
       </w:pPr>
       <w:r>
-        <w:t xml:space="preserve">Como ciudadano </w:t>
-      </w:r>
-      <w:proofErr w:type="gramStart"/>
-      <w:r>
-        <w:t>Uruguayo</w:t>
-      </w:r>
-      <w:proofErr w:type="gramEnd"/>
+        <w:t>Como ciudadano Uruguayo</w:t>
+      </w:r>
     </w:p>
     <w:p>
       <w:pPr>
@@ -1074,15 +941,7 @@
         <w:spacing w:after="160" w:line="259" w:lineRule="auto"/>
       </w:pPr>
       <w:r>
-        <w:t xml:space="preserve">Para acceder a las funcionalidades que tengo permitidas una vez </w:t>
-      </w:r>
-      <w:proofErr w:type="spellStart"/>
-      <w:r>
-        <w:t>logueado</w:t>
-      </w:r>
-      <w:proofErr w:type="spellEnd"/>
-      <w:r>
-        <w:t>.</w:t>
+        <w:t>Para acceder a las funcionalidades que tengo permitidas una vez logueado.</w:t>
       </w:r>
     </w:p>
     <w:p>
@@ -1123,28 +982,15 @@
         <w:spacing w:after="160" w:line="259" w:lineRule="auto"/>
       </w:pPr>
       <w:r>
-        <w:t xml:space="preserve">Como ciudadano </w:t>
-      </w:r>
-      <w:proofErr w:type="gramStart"/>
-      <w:r>
-        <w:t>Uruguayo</w:t>
-      </w:r>
-      <w:proofErr w:type="gramEnd"/>
-    </w:p>
-    <w:p>
-      <w:pPr>
-        <w:spacing w:after="160" w:line="259" w:lineRule="auto"/>
-      </w:pPr>
-      <w:r>
-        <w:t xml:space="preserve">Quiero poder </w:t>
-      </w:r>
-      <w:proofErr w:type="spellStart"/>
-      <w:r>
-        <w:t>se</w:t>
-      </w:r>
-      <w:proofErr w:type="spellEnd"/>
-      <w:r>
-        <w:t xml:space="preserve"> informado si estuve expuesto al coronavirus.</w:t>
+        <w:t>Como ciudadano Uruguayo</w:t>
+      </w:r>
+    </w:p>
+    <w:p>
+      <w:pPr>
+        <w:spacing w:after="160" w:line="259" w:lineRule="auto"/>
+      </w:pPr>
+      <w:r>
+        <w:t>Quiero poder se informado si estuve expuesto al coronavirus.</w:t>
       </w:r>
     </w:p>
     <w:p>
@@ -1290,31 +1136,13 @@
           <w:bCs/>
         </w:rPr>
       </w:pPr>
-      <w:proofErr w:type="spellStart"/>
-      <w:r>
-        <w:rPr>
-          <w:b/>
-          <w:bCs/>
-        </w:rPr>
-        <w:t>Requirements</w:t>
-      </w:r>
-      <w:proofErr w:type="spellEnd"/>
-      <w:r>
-        <w:rPr>
-          <w:b/>
-          <w:bCs/>
-        </w:rPr>
-        <w:t xml:space="preserve"> </w:t>
-      </w:r>
-      <w:proofErr w:type="spellStart"/>
-      <w:r>
-        <w:rPr>
-          <w:b/>
-          <w:bCs/>
-        </w:rPr>
-        <w:t>Definition</w:t>
-      </w:r>
-      <w:proofErr w:type="spellEnd"/>
+      <w:r>
+        <w:rPr>
+          <w:b/>
+          <w:bCs/>
+        </w:rPr>
+        <w:t>Requirements Definition</w:t>
+      </w:r>
     </w:p>
     <w:p>
       <w:r>
@@ -1339,17 +1167,8 @@
           <w:b/>
           <w:bCs/>
         </w:rPr>
-        <w:t xml:space="preserve">Balsamiq </w:t>
-      </w:r>
-      <w:proofErr w:type="spellStart"/>
-      <w:r>
-        <w:rPr>
-          <w:b/>
-          <w:bCs/>
-        </w:rPr>
-        <w:t>Prototyping</w:t>
-      </w:r>
-      <w:proofErr w:type="spellEnd"/>
+        <w:t>Balsamiq Prototyping</w:t>
+      </w:r>
     </w:p>
     <w:p>
       <w:r>
@@ -1369,7 +1188,6 @@
           <w:bCs/>
         </w:rPr>
       </w:pPr>
-      <w:proofErr w:type="spellStart"/>
       <w:r>
         <w:rPr>
           <w:b/>
@@ -1377,7 +1195,6 @@
         </w:rPr>
         <w:t>Testing</w:t>
       </w:r>
-      <w:proofErr w:type="spellEnd"/>
     </w:p>
     <w:p>
       <w:r>

</xml_diff>